<commit_message>
Prevención de riesgos laborales, modificación
</commit_message>
<xml_diff>
--- a/FOL/Prevencion de riesgos laborales.docx
+++ b/FOL/Prevencion de riesgos laborales.docx
@@ -344,11 +344,33 @@
                 <w:i/>
               </w:rPr>
             </w:pPr>
+            <w:proofErr w:type="spellStart"/>
             <w:r>
               <w:rPr>
                 <w:i/>
               </w:rPr>
-              <w:t xml:space="preserve">Ferran Badia, Curro Rovira, Alex Ferrús, Nacho </w:t>
+              <w:t>Ferran</w:t>
+            </w:r>
+            <w:proofErr w:type="spellEnd"/>
+            <w:r>
+              <w:rPr>
+                <w:i/>
+              </w:rPr>
+              <w:t xml:space="preserve"> </w:t>
+            </w:r>
+            <w:proofErr w:type="spellStart"/>
+            <w:r>
+              <w:rPr>
+                <w:i/>
+              </w:rPr>
+              <w:t>Badia</w:t>
+            </w:r>
+            <w:proofErr w:type="spellEnd"/>
+            <w:r>
+              <w:rPr>
+                <w:i/>
+              </w:rPr>
+              <w:t xml:space="preserve">, Curro Rovira, Alex Ferrús, Nacho </w:t>
             </w:r>
             <w:proofErr w:type="spellStart"/>
             <w:r>
@@ -991,71 +1013,36 @@
           <w:szCs w:val="30"/>
         </w:rPr>
       </w:pPr>
-      <w:r>
+    </w:p>
+    <w:p>
+      <w:pPr>
+        <w:pBdr>
+          <w:top w:val="nil"/>
+          <w:left w:val="nil"/>
+          <w:bottom w:val="nil"/>
+          <w:right w:val="nil"/>
+          <w:between w:val="nil"/>
+        </w:pBdr>
         <w:rPr>
           <w:sz w:val="30"/>
           <w:szCs w:val="30"/>
         </w:rPr>
-        <w:t xml:space="preserve">6. </w:t>
-      </w:r>
-      <w:r>
+      </w:pPr>
+    </w:p>
+    <w:p>
+      <w:pPr>
+        <w:pBdr>
+          <w:top w:val="nil"/>
+          <w:left w:val="nil"/>
+          <w:bottom w:val="nil"/>
+          <w:right w:val="nil"/>
+          <w:between w:val="nil"/>
+        </w:pBdr>
         <w:rPr>
           <w:sz w:val="30"/>
           <w:szCs w:val="30"/>
-          <w:u w:val="single"/>
-        </w:rPr>
-        <w:t>NORMATIVA APLICABLE</w:t>
-      </w:r>
-      <w:r>
-        <w:rPr>
-          <w:sz w:val="30"/>
-          <w:szCs w:val="30"/>
-        </w:rPr>
-        <w:t>………………………………………</w:t>
-      </w:r>
-      <w:r>
-        <w:t>Pág.13</w:t>
-      </w:r>
-    </w:p>
-    <w:p>
-      <w:pPr>
-        <w:pBdr>
-          <w:top w:val="nil"/>
-          <w:left w:val="nil"/>
-          <w:bottom w:val="nil"/>
-          <w:right w:val="nil"/>
-          <w:between w:val="nil"/>
-        </w:pBdr>
-        <w:rPr>
-          <w:sz w:val="30"/>
-          <w:szCs w:val="30"/>
-        </w:rPr>
-      </w:pPr>
-      <w:r>
-        <w:rPr>
-          <w:sz w:val="30"/>
-          <w:szCs w:val="30"/>
-        </w:rPr>
-        <w:t xml:space="preserve">7. </w:t>
-      </w:r>
-      <w:r>
-        <w:rPr>
-          <w:sz w:val="30"/>
-          <w:szCs w:val="30"/>
-          <w:u w:val="single"/>
-        </w:rPr>
-        <w:t>RESUMEN DE RIESGOS</w:t>
-      </w:r>
-      <w:r>
-        <w:rPr>
-          <w:sz w:val="30"/>
-          <w:szCs w:val="30"/>
-        </w:rPr>
-        <w:t>………………………………………</w:t>
-      </w:r>
-      <w:r>
-        <w:t>Pág.15</w:t>
-      </w:r>
+        </w:rPr>
+      </w:pPr>
     </w:p>
     <w:p>
       <w:pPr>
@@ -1244,53 +1231,6 @@
           <w:right w:val="nil"/>
           <w:between w:val="nil"/>
         </w:pBdr>
-        <w:ind w:left="720"/>
-        <w:rPr>
-          <w:sz w:val="24"/>
-          <w:szCs w:val="24"/>
-        </w:rPr>
-      </w:pPr>
-    </w:p>
-    <w:p>
-      <w:pPr>
-        <w:pBdr>
-          <w:top w:val="nil"/>
-          <w:left w:val="nil"/>
-          <w:bottom w:val="nil"/>
-          <w:right w:val="nil"/>
-          <w:between w:val="nil"/>
-        </w:pBdr>
-        <w:ind w:left="720"/>
-        <w:rPr>
-          <w:sz w:val="24"/>
-          <w:szCs w:val="24"/>
-        </w:rPr>
-      </w:pPr>
-    </w:p>
-    <w:p>
-      <w:pPr>
-        <w:pBdr>
-          <w:top w:val="nil"/>
-          <w:left w:val="nil"/>
-          <w:bottom w:val="nil"/>
-          <w:right w:val="nil"/>
-          <w:between w:val="nil"/>
-        </w:pBdr>
-        <w:rPr>
-          <w:sz w:val="24"/>
-          <w:szCs w:val="24"/>
-        </w:rPr>
-      </w:pPr>
-    </w:p>
-    <w:p>
-      <w:pPr>
-        <w:pBdr>
-          <w:top w:val="nil"/>
-          <w:left w:val="nil"/>
-          <w:bottom w:val="nil"/>
-          <w:right w:val="nil"/>
-          <w:between w:val="nil"/>
-        </w:pBdr>
         <w:rPr>
           <w:sz w:val="24"/>
           <w:szCs w:val="24"/>
@@ -1335,41 +1275,30 @@
           <w:szCs w:val="24"/>
           <w:lang w:val="es-ES"/>
         </w:rPr>
-        <w:drawing>
-          <wp:inline distT="114300" distB="114300" distL="114300" distR="114300" wp14:anchorId="019D831C" wp14:editId="019D831D">
-            <wp:extent cx="4377574" cy="2454632"/>
-            <wp:effectExtent l="0" t="0" r="0" b="0"/>
-            <wp:docPr id="1" name="image1.png"/>
-            <wp:cNvGraphicFramePr/>
-            <a:graphic xmlns:a="http://schemas.openxmlformats.org/drawingml/2006/main">
-              <a:graphicData uri="http://schemas.openxmlformats.org/drawingml/2006/picture">
-                <pic:pic xmlns:pic="http://schemas.openxmlformats.org/drawingml/2006/picture">
-                  <pic:nvPicPr>
-                    <pic:cNvPr id="0" name="image1.png"/>
-                    <pic:cNvPicPr preferRelativeResize="0"/>
-                  </pic:nvPicPr>
-                  <pic:blipFill>
-                    <a:blip r:embed="rId7"/>
-                    <a:srcRect/>
-                    <a:stretch>
-                      <a:fillRect/>
-                    </a:stretch>
-                  </pic:blipFill>
-                  <pic:spPr>
-                    <a:xfrm>
-                      <a:off x="0" y="0"/>
-                      <a:ext cx="4377574" cy="2454632"/>
-                    </a:xfrm>
-                    <a:prstGeom prst="rect">
-                      <a:avLst/>
-                    </a:prstGeom>
-                    <a:ln/>
-                  </pic:spPr>
-                </pic:pic>
-              </a:graphicData>
-            </a:graphic>
-          </wp:inline>
-        </w:drawing>
+        <w:pict w14:anchorId="7B989BB1">
+          <v:shapetype id="_x0000_t75" coordsize="21600,21600" o:spt="75" o:preferrelative="t" path="m@4@5l@4@11@9@11@9@5xe" filled="f" stroked="f">
+            <v:stroke joinstyle="miter"/>
+            <v:formulas>
+              <v:f eqn="if lineDrawn pixelLineWidth 0"/>
+              <v:f eqn="sum @0 1 0"/>
+              <v:f eqn="sum 0 0 @1"/>
+              <v:f eqn="prod @2 1 2"/>
+              <v:f eqn="prod @3 21600 pixelWidth"/>
+              <v:f eqn="prod @3 21600 pixelHeight"/>
+              <v:f eqn="sum @0 0 1"/>
+              <v:f eqn="prod @6 1 2"/>
+              <v:f eqn="prod @7 21600 pixelWidth"/>
+              <v:f eqn="sum @8 21600 0"/>
+              <v:f eqn="prod @7 21600 pixelHeight"/>
+              <v:f eqn="sum @10 21600 0"/>
+            </v:formulas>
+            <v:path o:extrusionok="f" gradientshapeok="t" o:connecttype="rect"/>
+            <o:lock v:ext="edit" aspectratio="t"/>
+          </v:shapetype>
+          <v:shape id="_x0000_i1025" type="#_x0000_t75" style="width:348.75pt;height:233.25pt">
+            <v:imagedata r:id="rId8" o:title="istockphoto-1374991226-612x612"/>
+          </v:shape>
+        </w:pict>
       </w:r>
     </w:p>
     <w:p>
@@ -1921,17 +1850,7 @@
           <w:szCs w:val="26"/>
         </w:rPr>
         <w:lastRenderedPageBreak/>
-        <w:t>2</w:t>
-      </w:r>
-      <w:bookmarkStart w:id="0" w:name="_GoBack"/>
-      <w:bookmarkEnd w:id="0"/>
-      <w:r>
-        <w:rPr>
-          <w:b/>
-          <w:sz w:val="26"/>
-          <w:szCs w:val="26"/>
-        </w:rPr>
-        <w:t>.5</w:t>
+        <w:t>2.5</w:t>
       </w:r>
       <w:r>
         <w:rPr>
@@ -2639,7 +2558,7 @@
                     <pic:cNvPicPr preferRelativeResize="0"/>
                   </pic:nvPicPr>
                   <pic:blipFill>
-                    <a:blip r:embed="rId8"/>
+                    <a:blip r:embed="rId9"/>
                     <a:srcRect/>
                     <a:stretch>
                       <a:fillRect/>
@@ -2688,7 +2607,7 @@
                     <pic:cNvPicPr preferRelativeResize="0"/>
                   </pic:nvPicPr>
                   <pic:blipFill>
-                    <a:blip r:embed="rId9"/>
+                    <a:blip r:embed="rId10"/>
                     <a:srcRect/>
                     <a:stretch>
                       <a:fillRect/>
@@ -2818,7 +2737,7 @@
                     <pic:cNvPicPr preferRelativeResize="0"/>
                   </pic:nvPicPr>
                   <pic:blipFill>
-                    <a:blip r:embed="rId10"/>
+                    <a:blip r:embed="rId11"/>
                     <a:srcRect/>
                     <a:stretch>
                       <a:fillRect/>
@@ -2867,7 +2786,7 @@
                     <pic:cNvPicPr preferRelativeResize="0"/>
                   </pic:nvPicPr>
                   <pic:blipFill>
-                    <a:blip r:embed="rId11"/>
+                    <a:blip r:embed="rId12"/>
                     <a:srcRect/>
                     <a:stretch>
                       <a:fillRect/>
@@ -3673,325 +3592,47 @@
           <w:szCs w:val="26"/>
         </w:rPr>
       </w:pPr>
+    </w:p>
+    <w:p>
+      <w:pPr>
+        <w:pBdr>
+          <w:top w:val="nil"/>
+          <w:left w:val="nil"/>
+          <w:bottom w:val="nil"/>
+          <w:right w:val="nil"/>
+          <w:between w:val="nil"/>
+        </w:pBdr>
+        <w:rPr>
+          <w:sz w:val="26"/>
+          <w:szCs w:val="26"/>
+        </w:rPr>
+      </w:pPr>
+    </w:p>
+    <w:p>
+      <w:pPr>
+        <w:pBdr>
+          <w:top w:val="nil"/>
+          <w:left w:val="nil"/>
+          <w:bottom w:val="nil"/>
+          <w:right w:val="nil"/>
+          <w:between w:val="nil"/>
+        </w:pBdr>
+        <w:rPr>
+          <w:sz w:val="26"/>
+          <w:szCs w:val="26"/>
+        </w:rPr>
+      </w:pPr>
       <w:r>
         <w:rPr>
           <w:noProof/>
           <w:lang w:val="es-ES"/>
         </w:rPr>
-        <w:drawing>
-          <wp:anchor distT="114300" distB="114300" distL="114300" distR="114300" simplePos="0" relativeHeight="251662336" behindDoc="0" locked="0" layoutInCell="1" hidden="0" allowOverlap="1" wp14:anchorId="019D8328" wp14:editId="019D8329">
-            <wp:simplePos x="0" y="0"/>
-            <wp:positionH relativeFrom="column">
-              <wp:posOffset>57151</wp:posOffset>
-            </wp:positionH>
-            <wp:positionV relativeFrom="paragraph">
-              <wp:posOffset>218376</wp:posOffset>
-            </wp:positionV>
-            <wp:extent cx="5882995" cy="3412410"/>
-            <wp:effectExtent l="0" t="0" r="0" b="0"/>
-            <wp:wrapNone/>
-            <wp:docPr id="6" name="image7.png"/>
-            <wp:cNvGraphicFramePr/>
-            <a:graphic xmlns:a="http://schemas.openxmlformats.org/drawingml/2006/main">
-              <a:graphicData uri="http://schemas.openxmlformats.org/drawingml/2006/picture">
-                <pic:pic xmlns:pic="http://schemas.openxmlformats.org/drawingml/2006/picture">
-                  <pic:nvPicPr>
-                    <pic:cNvPr id="0" name="image7.png"/>
-                    <pic:cNvPicPr preferRelativeResize="0"/>
-                  </pic:nvPicPr>
-                  <pic:blipFill>
-                    <a:blip r:embed="rId12"/>
-                    <a:srcRect/>
-                    <a:stretch>
-                      <a:fillRect/>
-                    </a:stretch>
-                  </pic:blipFill>
-                  <pic:spPr>
-                    <a:xfrm>
-                      <a:off x="0" y="0"/>
-                      <a:ext cx="5882995" cy="3412410"/>
-                    </a:xfrm>
-                    <a:prstGeom prst="rect">
-                      <a:avLst/>
-                    </a:prstGeom>
-                    <a:ln/>
-                  </pic:spPr>
-                </pic:pic>
-              </a:graphicData>
-            </a:graphic>
-          </wp:anchor>
-        </w:drawing>
-      </w:r>
-    </w:p>
-    <w:p>
-      <w:pPr>
-        <w:pBdr>
-          <w:top w:val="nil"/>
-          <w:left w:val="nil"/>
-          <w:bottom w:val="nil"/>
-          <w:right w:val="nil"/>
-          <w:between w:val="nil"/>
-        </w:pBdr>
-        <w:rPr>
-          <w:sz w:val="26"/>
-          <w:szCs w:val="26"/>
-        </w:rPr>
-      </w:pPr>
-    </w:p>
-    <w:p>
-      <w:pPr>
-        <w:pBdr>
-          <w:top w:val="nil"/>
-          <w:left w:val="nil"/>
-          <w:bottom w:val="nil"/>
-          <w:right w:val="nil"/>
-          <w:between w:val="nil"/>
-        </w:pBdr>
-        <w:rPr>
-          <w:sz w:val="26"/>
-          <w:szCs w:val="26"/>
-        </w:rPr>
-      </w:pPr>
-    </w:p>
-    <w:p>
-      <w:pPr>
-        <w:pBdr>
-          <w:top w:val="nil"/>
-          <w:left w:val="nil"/>
-          <w:bottom w:val="nil"/>
-          <w:right w:val="nil"/>
-          <w:between w:val="nil"/>
-        </w:pBdr>
-        <w:rPr>
-          <w:sz w:val="26"/>
-          <w:szCs w:val="26"/>
-        </w:rPr>
-      </w:pPr>
-    </w:p>
-    <w:p>
-      <w:pPr>
-        <w:pBdr>
-          <w:top w:val="nil"/>
-          <w:left w:val="nil"/>
-          <w:bottom w:val="nil"/>
-          <w:right w:val="nil"/>
-          <w:between w:val="nil"/>
-        </w:pBdr>
-        <w:rPr>
-          <w:sz w:val="26"/>
-          <w:szCs w:val="26"/>
-        </w:rPr>
-      </w:pPr>
-    </w:p>
-    <w:p>
-      <w:pPr>
-        <w:pBdr>
-          <w:top w:val="nil"/>
-          <w:left w:val="nil"/>
-          <w:bottom w:val="nil"/>
-          <w:right w:val="nil"/>
-          <w:between w:val="nil"/>
-        </w:pBdr>
-        <w:rPr>
-          <w:sz w:val="26"/>
-          <w:szCs w:val="26"/>
-        </w:rPr>
-      </w:pPr>
-    </w:p>
-    <w:p>
-      <w:pPr>
-        <w:pBdr>
-          <w:top w:val="nil"/>
-          <w:left w:val="nil"/>
-          <w:bottom w:val="nil"/>
-          <w:right w:val="nil"/>
-          <w:between w:val="nil"/>
-        </w:pBdr>
-        <w:rPr>
-          <w:sz w:val="26"/>
-          <w:szCs w:val="26"/>
-        </w:rPr>
-      </w:pPr>
-    </w:p>
-    <w:p>
-      <w:pPr>
-        <w:pBdr>
-          <w:top w:val="nil"/>
-          <w:left w:val="nil"/>
-          <w:bottom w:val="nil"/>
-          <w:right w:val="nil"/>
-          <w:between w:val="nil"/>
-        </w:pBdr>
-        <w:rPr>
-          <w:sz w:val="26"/>
-          <w:szCs w:val="26"/>
-        </w:rPr>
-      </w:pPr>
-    </w:p>
-    <w:p>
-      <w:pPr>
-        <w:pBdr>
-          <w:top w:val="nil"/>
-          <w:left w:val="nil"/>
-          <w:bottom w:val="nil"/>
-          <w:right w:val="nil"/>
-          <w:between w:val="nil"/>
-        </w:pBdr>
-        <w:rPr>
-          <w:sz w:val="26"/>
-          <w:szCs w:val="26"/>
-        </w:rPr>
-      </w:pPr>
-    </w:p>
-    <w:p>
-      <w:pPr>
-        <w:pBdr>
-          <w:top w:val="nil"/>
-          <w:left w:val="nil"/>
-          <w:bottom w:val="nil"/>
-          <w:right w:val="nil"/>
-          <w:between w:val="nil"/>
-        </w:pBdr>
-        <w:rPr>
-          <w:sz w:val="26"/>
-          <w:szCs w:val="26"/>
-        </w:rPr>
-      </w:pPr>
-    </w:p>
-    <w:p>
-      <w:pPr>
-        <w:pBdr>
-          <w:top w:val="nil"/>
-          <w:left w:val="nil"/>
-          <w:bottom w:val="nil"/>
-          <w:right w:val="nil"/>
-          <w:between w:val="nil"/>
-        </w:pBdr>
-        <w:rPr>
-          <w:sz w:val="26"/>
-          <w:szCs w:val="26"/>
-        </w:rPr>
-      </w:pPr>
-    </w:p>
-    <w:p>
-      <w:pPr>
-        <w:pBdr>
-          <w:top w:val="nil"/>
-          <w:left w:val="nil"/>
-          <w:bottom w:val="nil"/>
-          <w:right w:val="nil"/>
-          <w:between w:val="nil"/>
-        </w:pBdr>
-        <w:rPr>
-          <w:sz w:val="26"/>
-          <w:szCs w:val="26"/>
-        </w:rPr>
-      </w:pPr>
-    </w:p>
-    <w:p>
-      <w:pPr>
-        <w:pBdr>
-          <w:top w:val="nil"/>
-          <w:left w:val="nil"/>
-          <w:bottom w:val="nil"/>
-          <w:right w:val="nil"/>
-          <w:between w:val="nil"/>
-        </w:pBdr>
-        <w:rPr>
-          <w:sz w:val="26"/>
-          <w:szCs w:val="26"/>
-        </w:rPr>
-      </w:pPr>
-    </w:p>
-    <w:p>
-      <w:pPr>
-        <w:pBdr>
-          <w:top w:val="nil"/>
-          <w:left w:val="nil"/>
-          <w:bottom w:val="nil"/>
-          <w:right w:val="nil"/>
-          <w:between w:val="nil"/>
-        </w:pBdr>
-        <w:rPr>
-          <w:sz w:val="26"/>
-          <w:szCs w:val="26"/>
-        </w:rPr>
-      </w:pPr>
-    </w:p>
-    <w:p>
-      <w:pPr>
-        <w:pBdr>
-          <w:top w:val="nil"/>
-          <w:left w:val="nil"/>
-          <w:bottom w:val="nil"/>
-          <w:right w:val="nil"/>
-          <w:between w:val="nil"/>
-        </w:pBdr>
-        <w:rPr>
-          <w:sz w:val="26"/>
-          <w:szCs w:val="26"/>
-        </w:rPr>
-      </w:pPr>
-    </w:p>
-    <w:p>
-      <w:pPr>
-        <w:pBdr>
-          <w:top w:val="nil"/>
-          <w:left w:val="nil"/>
-          <w:bottom w:val="nil"/>
-          <w:right w:val="nil"/>
-          <w:between w:val="nil"/>
-        </w:pBdr>
-        <w:rPr>
-          <w:sz w:val="26"/>
-          <w:szCs w:val="26"/>
-        </w:rPr>
-      </w:pPr>
-    </w:p>
-    <w:p>
-      <w:pPr>
-        <w:pBdr>
-          <w:top w:val="nil"/>
-          <w:left w:val="nil"/>
-          <w:bottom w:val="nil"/>
-          <w:right w:val="nil"/>
-          <w:between w:val="nil"/>
-        </w:pBdr>
-        <w:rPr>
-          <w:sz w:val="26"/>
-          <w:szCs w:val="26"/>
-        </w:rPr>
-      </w:pPr>
-    </w:p>
-    <w:p>
-      <w:pPr>
-        <w:pBdr>
-          <w:top w:val="nil"/>
-          <w:left w:val="nil"/>
-          <w:bottom w:val="nil"/>
-          <w:right w:val="nil"/>
-          <w:between w:val="nil"/>
-        </w:pBdr>
-        <w:rPr>
-          <w:sz w:val="26"/>
-          <w:szCs w:val="26"/>
-        </w:rPr>
-      </w:pPr>
-    </w:p>
-    <w:p>
-      <w:pPr>
-        <w:pBdr>
-          <w:top w:val="nil"/>
-          <w:left w:val="nil"/>
-          <w:bottom w:val="nil"/>
-          <w:right w:val="nil"/>
-          <w:between w:val="nil"/>
-        </w:pBdr>
-        <w:rPr>
-          <w:sz w:val="26"/>
-          <w:szCs w:val="26"/>
-        </w:rPr>
-      </w:pPr>
+        <w:pict w14:anchorId="7E16C246">
+          <v:shape id="_x0000_i1026" type="#_x0000_t75" style="width:511.5pt;height:287.25pt">
+            <v:imagedata r:id="rId13" o:title="istockphoto-1320084656-612x612"/>
+          </v:shape>
+        </w:pict>
+      </w:r>
     </w:p>
     <w:p>
       <w:pPr>
@@ -4181,7 +3822,7 @@
                     <pic:cNvPicPr preferRelativeResize="0"/>
                   </pic:nvPicPr>
                   <pic:blipFill>
-                    <a:blip r:embed="rId13"/>
+                    <a:blip r:embed="rId14"/>
                     <a:srcRect/>
                     <a:stretch>
                       <a:fillRect/>
@@ -4276,7 +3917,7 @@
                     <pic:cNvPicPr preferRelativeResize="0"/>
                   </pic:nvPicPr>
                   <pic:blipFill>
-                    <a:blip r:embed="rId14"/>
+                    <a:blip r:embed="rId15"/>
                     <a:srcRect/>
                     <a:stretch>
                       <a:fillRect/>
@@ -4395,7 +4036,7 @@
                     <pic:cNvPicPr preferRelativeResize="0"/>
                   </pic:nvPicPr>
                   <pic:blipFill>
-                    <a:blip r:embed="rId15"/>
+                    <a:blip r:embed="rId16"/>
                     <a:srcRect/>
                     <a:stretch>
                       <a:fillRect/>
@@ -4496,7 +4137,7 @@
                     <pic:cNvPicPr preferRelativeResize="0"/>
                   </pic:nvPicPr>
                   <pic:blipFill>
-                    <a:blip r:embed="rId16"/>
+                    <a:blip r:embed="rId17"/>
                     <a:srcRect/>
                     <a:stretch>
                       <a:fillRect/>
@@ -4598,7 +4239,7 @@
                     <pic:cNvPicPr preferRelativeResize="0"/>
                   </pic:nvPicPr>
                   <pic:blipFill>
-                    <a:blip r:embed="rId17"/>
+                    <a:blip r:embed="rId18"/>
                     <a:srcRect/>
                     <a:stretch>
                       <a:fillRect/>
@@ -4782,7 +4423,7 @@
                     <pic:cNvPicPr preferRelativeResize="0"/>
                   </pic:nvPicPr>
                   <pic:blipFill>
-                    <a:blip r:embed="rId18"/>
+                    <a:blip r:embed="rId19"/>
                     <a:srcRect/>
                     <a:stretch>
                       <a:fillRect/>
@@ -5192,7 +4833,21 @@
           <w:sz w:val="26"/>
           <w:szCs w:val="26"/>
         </w:rPr>
-        <w:t>- Descripción detallada de la actividad y del medio físico en el que se desarrolla.</w:t>
+        <w:t xml:space="preserve">- Descripción detallada de la actividad y del medio físico en el que se </w:t>
+      </w:r>
+      <w:r>
+        <w:rPr>
+          <w:sz w:val="26"/>
+          <w:szCs w:val="26"/>
+        </w:rPr>
+        <w:t xml:space="preserve">  </w:t>
+      </w:r>
+      <w:r>
+        <w:rPr>
+          <w:sz w:val="26"/>
+          <w:szCs w:val="26"/>
+        </w:rPr>
+        <w:t>desarrolla.</w:t>
       </w:r>
     </w:p>
     <w:p>
@@ -5348,21 +5003,6 @@
         </w:rPr>
         <w:t>- Mantenimiento de la eficacia y actualización del Plan de Autoprotección.</w:t>
       </w:r>
-    </w:p>
-    <w:p>
-      <w:pPr>
-        <w:pBdr>
-          <w:top w:val="nil"/>
-          <w:left w:val="nil"/>
-          <w:bottom w:val="nil"/>
-          <w:right w:val="nil"/>
-          <w:between w:val="nil"/>
-        </w:pBdr>
-        <w:rPr>
-          <w:sz w:val="26"/>
-          <w:szCs w:val="26"/>
-        </w:rPr>
-      </w:pPr>
     </w:p>
     <w:p>
       <w:pPr>
@@ -5454,862 +5094,8 @@
           <w:u w:val="single"/>
         </w:rPr>
       </w:pPr>
-      <w:r>
-        <w:rPr>
-          <w:sz w:val="30"/>
-          <w:szCs w:val="30"/>
-        </w:rPr>
-        <w:lastRenderedPageBreak/>
-        <w:t xml:space="preserve">6. </w:t>
-      </w:r>
-      <w:r>
-        <w:rPr>
-          <w:sz w:val="30"/>
-          <w:szCs w:val="30"/>
-          <w:u w:val="single"/>
-        </w:rPr>
-        <w:t>NORMATIVA APLICABLE.</w:t>
-      </w:r>
-    </w:p>
-    <w:p>
-      <w:pPr>
-        <w:pBdr>
-          <w:top w:val="nil"/>
-          <w:left w:val="nil"/>
-          <w:bottom w:val="nil"/>
-          <w:right w:val="nil"/>
-          <w:between w:val="nil"/>
-        </w:pBdr>
-        <w:rPr>
-          <w:sz w:val="30"/>
-          <w:szCs w:val="30"/>
-        </w:rPr>
-      </w:pPr>
-      <w:r>
-        <w:rPr>
-          <w:sz w:val="26"/>
-          <w:szCs w:val="26"/>
-        </w:rPr>
-        <w:t>La legislación aplicable sobre prevención de riesgos laborales para trabajadores del sector informático y de las comunicaciones es</w:t>
-      </w:r>
-      <w:r>
-        <w:rPr>
-          <w:sz w:val="30"/>
-          <w:szCs w:val="30"/>
-        </w:rPr>
-        <w:t>:</w:t>
-      </w:r>
-    </w:p>
-    <w:p>
-      <w:pPr>
-        <w:pBdr>
-          <w:top w:val="nil"/>
-          <w:left w:val="nil"/>
-          <w:bottom w:val="nil"/>
-          <w:right w:val="nil"/>
-          <w:between w:val="nil"/>
-        </w:pBdr>
-        <w:rPr>
-          <w:sz w:val="30"/>
-          <w:szCs w:val="30"/>
-          <w:u w:val="single"/>
-        </w:rPr>
-      </w:pPr>
-    </w:p>
-    <w:p>
-      <w:pPr>
-        <w:pBdr>
-          <w:top w:val="nil"/>
-          <w:left w:val="nil"/>
-          <w:bottom w:val="nil"/>
-          <w:right w:val="nil"/>
-          <w:between w:val="nil"/>
-        </w:pBdr>
-        <w:rPr>
-          <w:sz w:val="26"/>
-          <w:szCs w:val="26"/>
-        </w:rPr>
-      </w:pPr>
-      <w:r>
-        <w:rPr>
-          <w:b/>
-          <w:sz w:val="26"/>
-          <w:szCs w:val="26"/>
-        </w:rPr>
-        <w:t xml:space="preserve"> a)</w:t>
-      </w:r>
-      <w:r>
-        <w:rPr>
-          <w:sz w:val="26"/>
-          <w:szCs w:val="26"/>
-        </w:rPr>
-        <w:t xml:space="preserve"> Ley 31/1995 de Prevención de Riesgos Laborales.</w:t>
-      </w:r>
-    </w:p>
-    <w:p>
-      <w:pPr>
-        <w:pBdr>
-          <w:top w:val="nil"/>
-          <w:left w:val="nil"/>
-          <w:bottom w:val="nil"/>
-          <w:right w:val="nil"/>
-          <w:between w:val="nil"/>
-        </w:pBdr>
-        <w:rPr>
-          <w:sz w:val="26"/>
-          <w:szCs w:val="26"/>
-        </w:rPr>
-      </w:pPr>
-      <w:r>
-        <w:rPr>
-          <w:sz w:val="26"/>
-          <w:szCs w:val="26"/>
-        </w:rPr>
-        <w:t xml:space="preserve"> </w:t>
-      </w:r>
-      <w:r>
-        <w:rPr>
-          <w:b/>
-          <w:sz w:val="26"/>
-          <w:szCs w:val="26"/>
-        </w:rPr>
-        <w:t>b)</w:t>
-      </w:r>
-      <w:r>
-        <w:rPr>
-          <w:sz w:val="26"/>
-          <w:szCs w:val="26"/>
-        </w:rPr>
-        <w:t xml:space="preserve"> Real Decreto 363/1995 sobre notificación de sustancias nuevas y clasificación, envasado y etiquetado de sustancias peligrosas y modificaciones posteriores.</w:t>
-      </w:r>
-    </w:p>
-    <w:p>
-      <w:pPr>
-        <w:pBdr>
-          <w:top w:val="nil"/>
-          <w:left w:val="nil"/>
-          <w:bottom w:val="nil"/>
-          <w:right w:val="nil"/>
-          <w:between w:val="nil"/>
-        </w:pBdr>
-        <w:rPr>
-          <w:sz w:val="26"/>
-          <w:szCs w:val="26"/>
-        </w:rPr>
-      </w:pPr>
-      <w:r>
-        <w:rPr>
-          <w:sz w:val="26"/>
-          <w:szCs w:val="26"/>
-        </w:rPr>
-        <w:t xml:space="preserve"> </w:t>
-      </w:r>
-      <w:r>
-        <w:rPr>
-          <w:b/>
-          <w:sz w:val="26"/>
-          <w:szCs w:val="26"/>
-        </w:rPr>
-        <w:t>c)</w:t>
-      </w:r>
-      <w:r>
-        <w:rPr>
-          <w:sz w:val="26"/>
-          <w:szCs w:val="26"/>
-        </w:rPr>
-        <w:t xml:space="preserve"> Real Decreto 485/1997 sobre disposiciones mínimas en materia de señalización de seguridad y salud en el trabajo y Guía Técnica de desarrollo del Instituto Nacional de Seguridad e Higiene en el Trabajo (INSHT). </w:t>
-      </w:r>
-    </w:p>
-    <w:p>
-      <w:pPr>
-        <w:pBdr>
-          <w:top w:val="nil"/>
-          <w:left w:val="nil"/>
-          <w:bottom w:val="nil"/>
-          <w:right w:val="nil"/>
-          <w:between w:val="nil"/>
-        </w:pBdr>
-        <w:rPr>
-          <w:sz w:val="26"/>
-          <w:szCs w:val="26"/>
-        </w:rPr>
-      </w:pPr>
-      <w:r>
-        <w:rPr>
-          <w:b/>
-          <w:sz w:val="26"/>
-          <w:szCs w:val="26"/>
-        </w:rPr>
-        <w:t>d)</w:t>
-      </w:r>
-      <w:r>
-        <w:rPr>
-          <w:sz w:val="26"/>
-          <w:szCs w:val="26"/>
-        </w:rPr>
-        <w:t xml:space="preserve"> Real Decreto 486/1997 por el que se establecen las disposiciones mínimas de seguridad y salud en los lugares de trabajo y Guía Técnica de desarrollo del INSHT. </w:t>
-      </w:r>
-    </w:p>
-    <w:p>
-      <w:pPr>
-        <w:pBdr>
-          <w:top w:val="nil"/>
-          <w:left w:val="nil"/>
-          <w:bottom w:val="nil"/>
-          <w:right w:val="nil"/>
-          <w:between w:val="nil"/>
-        </w:pBdr>
-        <w:rPr>
-          <w:sz w:val="26"/>
-          <w:szCs w:val="26"/>
-        </w:rPr>
-      </w:pPr>
-      <w:r>
-        <w:rPr>
-          <w:b/>
-          <w:sz w:val="26"/>
-          <w:szCs w:val="26"/>
-        </w:rPr>
-        <w:t>e)</w:t>
-      </w:r>
-      <w:r>
-        <w:rPr>
-          <w:sz w:val="26"/>
-          <w:szCs w:val="26"/>
-        </w:rPr>
-        <w:t xml:space="preserve"> Real Decreto 487/1997 sobre disposiciones mínimas de seguridad y salud relativas a la manipulación manual de cargas que entrañe riesgos, en particular dorsolumbares, para los trabajadores y Guía Técnica de desarrollo del INSHT.</w:t>
-      </w:r>
-    </w:p>
-    <w:p>
-      <w:pPr>
-        <w:pBdr>
-          <w:top w:val="nil"/>
-          <w:left w:val="nil"/>
-          <w:bottom w:val="nil"/>
-          <w:right w:val="nil"/>
-          <w:between w:val="nil"/>
-        </w:pBdr>
-        <w:rPr>
-          <w:sz w:val="26"/>
-          <w:szCs w:val="26"/>
-        </w:rPr>
-      </w:pPr>
-      <w:r>
-        <w:rPr>
-          <w:b/>
-          <w:sz w:val="26"/>
-          <w:szCs w:val="26"/>
-        </w:rPr>
-        <w:t xml:space="preserve"> </w:t>
-      </w:r>
-      <w:r>
-        <w:rPr>
-          <w:b/>
-          <w:sz w:val="26"/>
-          <w:szCs w:val="26"/>
-        </w:rPr>
-        <w:t>f</w:t>
-      </w:r>
-      <w:r>
-        <w:rPr>
-          <w:sz w:val="26"/>
-          <w:szCs w:val="26"/>
-        </w:rPr>
-        <w:t xml:space="preserve">) Real Decreto 773/1997 sobre las disposiciones mínimas de seguridad y salud relativas a la utilización por los trabajadores de equipos de protección individual y Guía Técnica de desarrollo del INSHT. </w:t>
-      </w:r>
-    </w:p>
-    <w:p>
-      <w:pPr>
-        <w:pBdr>
-          <w:top w:val="nil"/>
-          <w:left w:val="nil"/>
-          <w:bottom w:val="nil"/>
-          <w:right w:val="nil"/>
-          <w:between w:val="nil"/>
-        </w:pBdr>
-        <w:rPr>
-          <w:sz w:val="26"/>
-          <w:szCs w:val="26"/>
-        </w:rPr>
-      </w:pPr>
-      <w:r>
-        <w:rPr>
-          <w:b/>
-          <w:sz w:val="26"/>
-          <w:szCs w:val="26"/>
-        </w:rPr>
-        <w:t>g)</w:t>
-      </w:r>
-      <w:r>
-        <w:rPr>
-          <w:sz w:val="26"/>
-          <w:szCs w:val="26"/>
-        </w:rPr>
-        <w:t xml:space="preserve"> Real Decreto 1215/1997 por el que se establecen las disposiciones mínimas de seguridad y salud para la utilización por los trabajadores de los equipos de trabajo y Guía Técnica de desarrollo del INSHT.</w:t>
-      </w:r>
-    </w:p>
-    <w:p>
-      <w:pPr>
-        <w:pBdr>
-          <w:top w:val="nil"/>
-          <w:left w:val="nil"/>
-          <w:bottom w:val="nil"/>
-          <w:right w:val="nil"/>
-          <w:between w:val="nil"/>
-        </w:pBdr>
-        <w:rPr>
-          <w:sz w:val="26"/>
-          <w:szCs w:val="26"/>
-        </w:rPr>
-      </w:pPr>
-      <w:r>
-        <w:rPr>
-          <w:b/>
-          <w:sz w:val="26"/>
-          <w:szCs w:val="26"/>
-        </w:rPr>
-        <w:t xml:space="preserve"> h)</w:t>
-      </w:r>
-      <w:r>
-        <w:rPr>
-          <w:sz w:val="26"/>
-          <w:szCs w:val="26"/>
-        </w:rPr>
-        <w:t xml:space="preserve"> Real Decreto 374/2001 sobre la protección de la salud y seguridad de los trabajadores contra los riesgos relacionados con los agentes químicos durante el trabajo y Guía Técnica de desarrollo del INSHT. </w:t>
-      </w:r>
-    </w:p>
-    <w:p>
-      <w:pPr>
-        <w:pBdr>
-          <w:top w:val="nil"/>
-          <w:left w:val="nil"/>
-          <w:bottom w:val="nil"/>
-          <w:right w:val="nil"/>
-          <w:between w:val="nil"/>
-        </w:pBdr>
-        <w:rPr>
-          <w:sz w:val="26"/>
-          <w:szCs w:val="26"/>
-        </w:rPr>
-      </w:pPr>
-      <w:r>
-        <w:rPr>
-          <w:b/>
-          <w:sz w:val="26"/>
-          <w:szCs w:val="26"/>
-        </w:rPr>
-        <w:t xml:space="preserve">i) </w:t>
-      </w:r>
-      <w:r>
-        <w:rPr>
-          <w:sz w:val="26"/>
-          <w:szCs w:val="26"/>
-        </w:rPr>
-        <w:t>Real Decreto 614/2001 sobre disposiciones mínimas para protección de la salud y la seguridad de los trabajadores frente al riesgo eléctrico y Guía Técnica de desarrollo del INSHT.</w:t>
-      </w:r>
-    </w:p>
-    <w:p>
-      <w:pPr>
-        <w:pBdr>
-          <w:top w:val="nil"/>
-          <w:left w:val="nil"/>
-          <w:bottom w:val="nil"/>
-          <w:right w:val="nil"/>
-          <w:between w:val="nil"/>
-        </w:pBdr>
-        <w:rPr>
-          <w:sz w:val="26"/>
-          <w:szCs w:val="26"/>
-        </w:rPr>
-      </w:pPr>
-      <w:r>
-        <w:rPr>
-          <w:sz w:val="26"/>
-          <w:szCs w:val="26"/>
-        </w:rPr>
-        <w:t xml:space="preserve"> </w:t>
-      </w:r>
-      <w:r>
-        <w:rPr>
-          <w:b/>
-          <w:sz w:val="26"/>
-          <w:szCs w:val="26"/>
-        </w:rPr>
-        <w:t>j)</w:t>
-      </w:r>
-      <w:r>
-        <w:rPr>
-          <w:sz w:val="26"/>
-          <w:szCs w:val="26"/>
-        </w:rPr>
-        <w:t xml:space="preserve"> Real Decreto 842/2002 sobre Reglamento Electrotécnico para Baja Tensión. </w:t>
-      </w:r>
-    </w:p>
-    <w:p>
-      <w:pPr>
-        <w:pBdr>
-          <w:top w:val="nil"/>
-          <w:left w:val="nil"/>
-          <w:bottom w:val="nil"/>
-          <w:right w:val="nil"/>
-          <w:between w:val="nil"/>
-        </w:pBdr>
-        <w:rPr>
-          <w:sz w:val="26"/>
-          <w:szCs w:val="26"/>
-        </w:rPr>
-      </w:pPr>
-      <w:r>
-        <w:rPr>
-          <w:b/>
-          <w:sz w:val="26"/>
-          <w:szCs w:val="26"/>
-        </w:rPr>
-        <w:lastRenderedPageBreak/>
-        <w:t>k)</w:t>
-      </w:r>
-      <w:r>
-        <w:rPr>
-          <w:sz w:val="26"/>
-          <w:szCs w:val="26"/>
-        </w:rPr>
-        <w:t xml:space="preserve"> Ley 54/2003 de reforma del marco normativo de la prevención de riesgos laborales.</w:t>
-      </w:r>
-    </w:p>
-    <w:p>
-      <w:pPr>
-        <w:pBdr>
-          <w:top w:val="nil"/>
-          <w:left w:val="nil"/>
-          <w:bottom w:val="nil"/>
-          <w:right w:val="nil"/>
-          <w:between w:val="nil"/>
-        </w:pBdr>
-        <w:rPr>
-          <w:sz w:val="26"/>
-          <w:szCs w:val="26"/>
-        </w:rPr>
-      </w:pPr>
-      <w:r>
-        <w:rPr>
-          <w:sz w:val="26"/>
-          <w:szCs w:val="26"/>
-        </w:rPr>
-        <w:t xml:space="preserve"> </w:t>
-      </w:r>
-      <w:r>
-        <w:rPr>
-          <w:b/>
-          <w:sz w:val="26"/>
-          <w:szCs w:val="26"/>
-        </w:rPr>
-        <w:t xml:space="preserve">l) </w:t>
-      </w:r>
-      <w:r>
-        <w:rPr>
-          <w:sz w:val="26"/>
-          <w:szCs w:val="26"/>
-        </w:rPr>
-        <w:t xml:space="preserve">Real Decreto 171/2004 por el que se desarrolla el artículo 24 de la Ley 31/1995 de Prevención de Riesgos Laborales, en materia de coordinación de actividades empresariales. </w:t>
-      </w:r>
-    </w:p>
-    <w:p>
-      <w:pPr>
-        <w:pBdr>
-          <w:top w:val="nil"/>
-          <w:left w:val="nil"/>
-          <w:bottom w:val="nil"/>
-          <w:right w:val="nil"/>
-          <w:between w:val="nil"/>
-        </w:pBdr>
-        <w:rPr>
-          <w:sz w:val="26"/>
-          <w:szCs w:val="26"/>
-        </w:rPr>
-      </w:pPr>
-      <w:r>
-        <w:rPr>
-          <w:b/>
-          <w:sz w:val="26"/>
-          <w:szCs w:val="26"/>
-        </w:rPr>
-        <w:t>m)</w:t>
-      </w:r>
-      <w:r>
-        <w:rPr>
-          <w:sz w:val="26"/>
-          <w:szCs w:val="26"/>
-        </w:rPr>
-        <w:t xml:space="preserve"> Real Decreto 393/2007 por el que se aprueba la Norma Básica de Autoprotección de los centros, establecimientos y dependencias que puedan dar origen a situaciones de emergencia</w:t>
-      </w:r>
-    </w:p>
-    <w:p>
-      <w:pPr>
-        <w:pBdr>
-          <w:top w:val="nil"/>
-          <w:left w:val="nil"/>
-          <w:bottom w:val="nil"/>
-          <w:right w:val="nil"/>
-          <w:between w:val="nil"/>
-        </w:pBdr>
-        <w:rPr>
-          <w:sz w:val="30"/>
-          <w:szCs w:val="30"/>
-          <w:u w:val="single"/>
-        </w:rPr>
-      </w:pPr>
-    </w:p>
-    <w:p>
-      <w:pPr>
-        <w:pBdr>
-          <w:top w:val="nil"/>
-          <w:left w:val="nil"/>
-          <w:bottom w:val="nil"/>
-          <w:right w:val="nil"/>
-          <w:between w:val="nil"/>
-        </w:pBdr>
-        <w:rPr>
-          <w:sz w:val="30"/>
-          <w:szCs w:val="30"/>
-          <w:u w:val="single"/>
-        </w:rPr>
-      </w:pPr>
-    </w:p>
-    <w:p>
-      <w:pPr>
-        <w:pBdr>
-          <w:top w:val="nil"/>
-          <w:left w:val="nil"/>
-          <w:bottom w:val="nil"/>
-          <w:right w:val="nil"/>
-          <w:between w:val="nil"/>
-        </w:pBdr>
-        <w:rPr>
-          <w:sz w:val="30"/>
-          <w:szCs w:val="30"/>
-          <w:u w:val="single"/>
-        </w:rPr>
-      </w:pPr>
-    </w:p>
-    <w:p>
-      <w:pPr>
-        <w:pBdr>
-          <w:top w:val="nil"/>
-          <w:left w:val="nil"/>
-          <w:bottom w:val="nil"/>
-          <w:right w:val="nil"/>
-          <w:between w:val="nil"/>
-        </w:pBdr>
-        <w:rPr>
-          <w:sz w:val="30"/>
-          <w:szCs w:val="30"/>
-          <w:u w:val="single"/>
-        </w:rPr>
-      </w:pPr>
-    </w:p>
-    <w:p>
-      <w:pPr>
-        <w:pBdr>
-          <w:top w:val="nil"/>
-          <w:left w:val="nil"/>
-          <w:bottom w:val="nil"/>
-          <w:right w:val="nil"/>
-          <w:between w:val="nil"/>
-        </w:pBdr>
-        <w:rPr>
-          <w:sz w:val="30"/>
-          <w:szCs w:val="30"/>
-          <w:u w:val="single"/>
-        </w:rPr>
-      </w:pPr>
-    </w:p>
-    <w:p>
-      <w:pPr>
-        <w:pBdr>
-          <w:top w:val="nil"/>
-          <w:left w:val="nil"/>
-          <w:bottom w:val="nil"/>
-          <w:right w:val="nil"/>
-          <w:between w:val="nil"/>
-        </w:pBdr>
-        <w:rPr>
-          <w:sz w:val="30"/>
-          <w:szCs w:val="30"/>
-          <w:u w:val="single"/>
-        </w:rPr>
-      </w:pPr>
-    </w:p>
-    <w:p>
-      <w:pPr>
-        <w:pBdr>
-          <w:top w:val="nil"/>
-          <w:left w:val="nil"/>
-          <w:bottom w:val="nil"/>
-          <w:right w:val="nil"/>
-          <w:between w:val="nil"/>
-        </w:pBdr>
-        <w:rPr>
-          <w:sz w:val="30"/>
-          <w:szCs w:val="30"/>
-          <w:u w:val="single"/>
-        </w:rPr>
-      </w:pPr>
-    </w:p>
-    <w:p>
-      <w:pPr>
-        <w:pBdr>
-          <w:top w:val="nil"/>
-          <w:left w:val="nil"/>
-          <w:bottom w:val="nil"/>
-          <w:right w:val="nil"/>
-          <w:between w:val="nil"/>
-        </w:pBdr>
-        <w:rPr>
-          <w:sz w:val="30"/>
-          <w:szCs w:val="30"/>
-          <w:u w:val="single"/>
-        </w:rPr>
-      </w:pPr>
-    </w:p>
-    <w:p>
-      <w:pPr>
-        <w:pBdr>
-          <w:top w:val="nil"/>
-          <w:left w:val="nil"/>
-          <w:bottom w:val="nil"/>
-          <w:right w:val="nil"/>
-          <w:between w:val="nil"/>
-        </w:pBdr>
-        <w:rPr>
-          <w:sz w:val="30"/>
-          <w:szCs w:val="30"/>
-          <w:u w:val="single"/>
-        </w:rPr>
-      </w:pPr>
-    </w:p>
-    <w:p>
-      <w:pPr>
-        <w:pBdr>
-          <w:top w:val="nil"/>
-          <w:left w:val="nil"/>
-          <w:bottom w:val="nil"/>
-          <w:right w:val="nil"/>
-          <w:between w:val="nil"/>
-        </w:pBdr>
-        <w:rPr>
-          <w:sz w:val="30"/>
-          <w:szCs w:val="30"/>
-          <w:u w:val="single"/>
-        </w:rPr>
-      </w:pPr>
-    </w:p>
-    <w:p>
-      <w:pPr>
-        <w:pBdr>
-          <w:top w:val="nil"/>
-          <w:left w:val="nil"/>
-          <w:bottom w:val="nil"/>
-          <w:right w:val="nil"/>
-          <w:between w:val="nil"/>
-        </w:pBdr>
-        <w:rPr>
-          <w:sz w:val="30"/>
-          <w:szCs w:val="30"/>
-          <w:u w:val="single"/>
-        </w:rPr>
-      </w:pPr>
-    </w:p>
-    <w:p>
-      <w:pPr>
-        <w:pBdr>
-          <w:top w:val="nil"/>
-          <w:left w:val="nil"/>
-          <w:bottom w:val="nil"/>
-          <w:right w:val="nil"/>
-          <w:between w:val="nil"/>
-        </w:pBdr>
-        <w:rPr>
-          <w:sz w:val="30"/>
-          <w:szCs w:val="30"/>
-          <w:u w:val="single"/>
-        </w:rPr>
-      </w:pPr>
-    </w:p>
-    <w:p>
-      <w:pPr>
-        <w:pBdr>
-          <w:top w:val="nil"/>
-          <w:left w:val="nil"/>
-          <w:bottom w:val="nil"/>
-          <w:right w:val="nil"/>
-          <w:between w:val="nil"/>
-        </w:pBdr>
-        <w:rPr>
-          <w:sz w:val="30"/>
-          <w:szCs w:val="30"/>
-          <w:u w:val="single"/>
-        </w:rPr>
-      </w:pPr>
-    </w:p>
-    <w:p>
-      <w:pPr>
-        <w:pBdr>
-          <w:top w:val="nil"/>
-          <w:left w:val="nil"/>
-          <w:bottom w:val="nil"/>
-          <w:right w:val="nil"/>
-          <w:between w:val="nil"/>
-        </w:pBdr>
-        <w:rPr>
-          <w:sz w:val="30"/>
-          <w:szCs w:val="30"/>
-          <w:u w:val="single"/>
-        </w:rPr>
-      </w:pPr>
-    </w:p>
-    <w:p>
-      <w:pPr>
-        <w:pBdr>
-          <w:top w:val="nil"/>
-          <w:left w:val="nil"/>
-          <w:bottom w:val="nil"/>
-          <w:right w:val="nil"/>
-          <w:between w:val="nil"/>
-        </w:pBdr>
-        <w:rPr>
-          <w:sz w:val="30"/>
-          <w:szCs w:val="30"/>
-          <w:u w:val="single"/>
-        </w:rPr>
-      </w:pPr>
-    </w:p>
-    <w:p>
-      <w:pPr>
-        <w:pBdr>
-          <w:top w:val="nil"/>
-          <w:left w:val="nil"/>
-          <w:bottom w:val="nil"/>
-          <w:right w:val="nil"/>
-          <w:between w:val="nil"/>
-        </w:pBdr>
-        <w:rPr>
-          <w:sz w:val="30"/>
-          <w:szCs w:val="30"/>
-          <w:u w:val="single"/>
-        </w:rPr>
-      </w:pPr>
-    </w:p>
-    <w:p>
-      <w:pPr>
-        <w:pBdr>
-          <w:top w:val="nil"/>
-          <w:left w:val="nil"/>
-          <w:bottom w:val="nil"/>
-          <w:right w:val="nil"/>
-          <w:between w:val="nil"/>
-        </w:pBdr>
-        <w:rPr>
-          <w:sz w:val="30"/>
-          <w:szCs w:val="30"/>
-          <w:u w:val="single"/>
-        </w:rPr>
-      </w:pPr>
-    </w:p>
-    <w:p>
-      <w:pPr>
-        <w:pBdr>
-          <w:top w:val="nil"/>
-          <w:left w:val="nil"/>
-          <w:bottom w:val="nil"/>
-          <w:right w:val="nil"/>
-          <w:between w:val="nil"/>
-        </w:pBdr>
-        <w:rPr>
-          <w:sz w:val="30"/>
-          <w:szCs w:val="30"/>
-          <w:u w:val="single"/>
-        </w:rPr>
-      </w:pPr>
-    </w:p>
-    <w:p>
-      <w:pPr>
-        <w:pBdr>
-          <w:top w:val="nil"/>
-          <w:left w:val="nil"/>
-          <w:bottom w:val="nil"/>
-          <w:right w:val="nil"/>
-          <w:between w:val="nil"/>
-        </w:pBdr>
-        <w:rPr>
-          <w:sz w:val="30"/>
-          <w:szCs w:val="30"/>
-          <w:u w:val="single"/>
-        </w:rPr>
-      </w:pPr>
-    </w:p>
-    <w:p>
-      <w:pPr>
-        <w:pBdr>
-          <w:top w:val="nil"/>
-          <w:left w:val="nil"/>
-          <w:bottom w:val="nil"/>
-          <w:right w:val="nil"/>
-          <w:between w:val="nil"/>
-        </w:pBdr>
-        <w:rPr>
-          <w:sz w:val="30"/>
-          <w:szCs w:val="30"/>
-          <w:u w:val="single"/>
-        </w:rPr>
-      </w:pPr>
-    </w:p>
-    <w:p>
-      <w:pPr>
-        <w:pBdr>
-          <w:top w:val="nil"/>
-          <w:left w:val="nil"/>
-          <w:bottom w:val="nil"/>
-          <w:right w:val="nil"/>
-          <w:between w:val="nil"/>
-        </w:pBdr>
-        <w:rPr>
-          <w:sz w:val="30"/>
-          <w:szCs w:val="30"/>
-          <w:u w:val="single"/>
-        </w:rPr>
-      </w:pPr>
-    </w:p>
-    <w:p>
-      <w:pPr>
-        <w:pBdr>
-          <w:top w:val="nil"/>
-          <w:left w:val="nil"/>
-          <w:bottom w:val="nil"/>
-          <w:right w:val="nil"/>
-          <w:between w:val="nil"/>
-        </w:pBdr>
-        <w:rPr>
-          <w:sz w:val="30"/>
-          <w:szCs w:val="30"/>
-          <w:u w:val="single"/>
-        </w:rPr>
-      </w:pPr>
-      <w:r>
-        <w:rPr>
-          <w:sz w:val="30"/>
-          <w:szCs w:val="30"/>
-        </w:rPr>
-        <w:lastRenderedPageBreak/>
-        <w:t xml:space="preserve">7. </w:t>
-      </w:r>
-      <w:r>
-        <w:rPr>
-          <w:sz w:val="30"/>
-          <w:szCs w:val="30"/>
-          <w:u w:val="single"/>
-        </w:rPr>
-        <w:t xml:space="preserve">RESUMEN DE RIESGOS.     </w:t>
-      </w:r>
+      <w:bookmarkStart w:id="0" w:name="_GoBack"/>
+      <w:bookmarkEnd w:id="0"/>
     </w:p>
     <w:tbl>
       <w:tblPr>
@@ -6369,6 +5155,7 @@
                 <w:szCs w:val="30"/>
                 <w:u w:val="single"/>
               </w:rPr>
+              <w:lastRenderedPageBreak/>
               <w:t>Riesgos</w:t>
             </w:r>
           </w:p>
@@ -6966,7 +5753,44 @@
                 <w:sz w:val="16"/>
                 <w:szCs w:val="16"/>
               </w:rPr>
-              <w:t xml:space="preserve">• Instalación eléctrica con protecciones magnetotérmicas, diferenciales y toma de tierra. </w:t>
+              <w:t>• Instal</w:t>
+            </w:r>
+            <w:r>
+              <w:rPr>
+                <w:sz w:val="16"/>
+                <w:szCs w:val="16"/>
+              </w:rPr>
+              <w:t xml:space="preserve">ación eléctrica con </w:t>
+            </w:r>
+            <w:proofErr w:type="spellStart"/>
+            <w:r>
+              <w:rPr>
+                <w:sz w:val="16"/>
+                <w:szCs w:val="16"/>
+              </w:rPr>
+              <w:t>proteccion</w:t>
+            </w:r>
+            <w:proofErr w:type="spellEnd"/>
+            <w:r>
+              <w:rPr>
+                <w:sz w:val="16"/>
+                <w:szCs w:val="16"/>
+              </w:rPr>
+              <w:t xml:space="preserve"> </w:t>
+            </w:r>
+            <w:r>
+              <w:rPr>
+                <w:sz w:val="16"/>
+                <w:szCs w:val="16"/>
+              </w:rPr>
+              <w:t>magnetotérmica</w:t>
+            </w:r>
+            <w:r>
+              <w:rPr>
+                <w:sz w:val="16"/>
+                <w:szCs w:val="16"/>
+              </w:rPr>
+              <w:t xml:space="preserve">, diferenciales y toma de tierra. </w:t>
             </w:r>
           </w:p>
           <w:p>
@@ -7563,8 +6387,8 @@
       </w:pPr>
     </w:p>
     <w:sectPr>
-      <w:headerReference w:type="default" r:id="rId19"/>
-      <w:footerReference w:type="default" r:id="rId20"/>
+      <w:headerReference w:type="default" r:id="rId20"/>
+      <w:footerReference w:type="default" r:id="rId21"/>
       <w:pgSz w:w="11909" w:h="16834"/>
       <w:pgMar w:top="1440" w:right="1440" w:bottom="1440" w:left="1440" w:header="720" w:footer="720" w:gutter="0"/>
       <w:pgNumType w:start="1"/>
@@ -7643,7 +6467,7 @@
         <w:sz w:val="28"/>
         <w:szCs w:val="28"/>
       </w:rPr>
-      <w:t>10</w:t>
+      <w:t>12</w:t>
     </w:r>
     <w:r>
       <w:rPr>
@@ -8710,6 +7534,17 @@
     <w:uiPriority w:val="99"/>
     <w:rsid w:val="006B7AC7"/>
   </w:style>
+  <w:style w:type="paragraph" w:styleId="Prrafodelista">
+    <w:name w:val="List Paragraph"/>
+    <w:basedOn w:val="Normal"/>
+    <w:uiPriority w:val="34"/>
+    <w:qFormat/>
+    <w:rsid w:val="00E65D50"/>
+    <w:pPr>
+      <w:ind w:left="720"/>
+      <w:contextualSpacing/>
+    </w:pPr>
+  </w:style>
 </w:styles>
 </file>
 
@@ -9031,4 +7866,16 @@
   </a:objectDefaults>
   <a:extraClrSchemeLst/>
 </a:theme>
+</file>
+
+<file path=customXml/item1.xml><?xml version="1.0" encoding="utf-8"?>
+<b:Sources xmlns:b="http://schemas.openxmlformats.org/officeDocument/2006/bibliography" xmlns="http://schemas.openxmlformats.org/officeDocument/2006/bibliography" SelectedStyle="\APASixthEditionOfficeOnline.xsl" StyleName="APA" Version="6"/>
+</file>
+
+<file path=customXml/itemProps1.xml><?xml version="1.0" encoding="utf-8"?>
+<ds:datastoreItem xmlns:ds="http://schemas.openxmlformats.org/officeDocument/2006/customXml" ds:itemID="{F84728FE-42A4-4B43-ABCD-4B1D377CA43E}">
+  <ds:schemaRefs>
+    <ds:schemaRef ds:uri="http://schemas.openxmlformats.org/officeDocument/2006/bibliography"/>
+  </ds:schemaRefs>
+</ds:datastoreItem>
 </file>
</xml_diff>